<commit_message>
Update the 3.0 Razor and 3.4 RazorEngine
</commit_message>
<xml_diff>
--- a/Doc/Using Arite.docx
+++ b/Doc/Using Arite.docx
@@ -12,6 +12,107 @@
         <w:jc w:val="center"/>
       </w:pPr>
       <w:bookmarkStart w:id="0" w:name="_Toc352220944"/>
+      <w:r>
+        <w:rPr>
+          <w:noProof/>
+        </w:rPr>
+        <w:drawing>
+          <wp:inline distT="0" distB="0" distL="0" distR="0">
+            <wp:extent cx="5081158" cy="3810868"/>
+            <wp:effectExtent l="0" t="0" r="0" b="0"/>
+            <wp:docPr id="1" name="Picture 1"/>
+            <wp:cNvGraphicFramePr>
+              <a:graphicFrameLocks xmlns:a="http://schemas.openxmlformats.org/drawingml/2006/main" noChangeAspect="1"/>
+            </wp:cNvGraphicFramePr>
+            <a:graphic xmlns:a="http://schemas.openxmlformats.org/drawingml/2006/main">
+              <a:graphicData uri="http://schemas.openxmlformats.org/drawingml/2006/picture">
+                <pic:pic xmlns:pic="http://schemas.openxmlformats.org/drawingml/2006/picture">
+                  <pic:nvPicPr>
+                    <pic:cNvPr id="0" name="ARTIE.png"/>
+                    <pic:cNvPicPr/>
+                  </pic:nvPicPr>
+                  <pic:blipFill>
+                    <a:blip r:embed="rId9">
+                      <a:extLst>
+                        <a:ext uri="{28A0092B-C50C-407E-A947-70E740481C1C}">
+                          <a14:useLocalDpi xmlns:a14="http://schemas.microsoft.com/office/drawing/2010/main" val="0"/>
+                        </a:ext>
+                      </a:extLst>
+                    </a:blip>
+                    <a:stretch>
+                      <a:fillRect/>
+                    </a:stretch>
+                  </pic:blipFill>
+                  <pic:spPr>
+                    <a:xfrm>
+                      <a:off x="0" y="0"/>
+                      <a:ext cx="5081158" cy="3810868"/>
+                    </a:xfrm>
+                    <a:prstGeom prst="rect">
+                      <a:avLst/>
+                    </a:prstGeom>
+                  </pic:spPr>
+                </pic:pic>
+              </a:graphicData>
+            </a:graphic>
+          </wp:inline>
+        </w:drawing>
+      </w:r>
+    </w:p>
+    <w:p>
+      <w:pPr>
+        <w:pStyle w:val="Heading1"/>
+        <w:pageBreakBefore w:val="0"/>
+        <w:numPr>
+          <w:ilvl w:val="0"/>
+          <w:numId w:val="0"/>
+        </w:numPr>
+        <w:jc w:val="center"/>
+      </w:pPr>
+    </w:p>
+    <w:p>
+      <w:pPr>
+        <w:pStyle w:val="Heading1"/>
+        <w:pageBreakBefore w:val="0"/>
+        <w:numPr>
+          <w:ilvl w:val="0"/>
+          <w:numId w:val="0"/>
+        </w:numPr>
+        <w:jc w:val="center"/>
+      </w:pPr>
+    </w:p>
+    <w:p>
+      <w:pPr>
+        <w:pStyle w:val="Heading1"/>
+        <w:pageBreakBefore w:val="0"/>
+        <w:numPr>
+          <w:ilvl w:val="0"/>
+          <w:numId w:val="0"/>
+        </w:numPr>
+        <w:jc w:val="center"/>
+      </w:pPr>
+    </w:p>
+    <w:p>
+      <w:pPr>
+        <w:pStyle w:val="Heading1"/>
+        <w:pageBreakBefore w:val="0"/>
+        <w:numPr>
+          <w:ilvl w:val="0"/>
+          <w:numId w:val="0"/>
+        </w:numPr>
+        <w:jc w:val="center"/>
+      </w:pPr>
+    </w:p>
+    <w:p>
+      <w:pPr>
+        <w:pStyle w:val="Heading1"/>
+        <w:pageBreakBefore w:val="0"/>
+        <w:numPr>
+          <w:ilvl w:val="0"/>
+          <w:numId w:val="0"/>
+        </w:numPr>
+        <w:jc w:val="center"/>
+      </w:pPr>
       <w:r>
         <w:t>Using the RazorTransform Tool</w:t>
       </w:r>
@@ -2081,14 +2182,6 @@
     <w:p/>
     <w:p/>
     <w:p/>
-    <w:p/>
-    <w:p/>
-    <w:p/>
-    <w:p/>
-    <w:p/>
-    <w:p/>
-    <w:p/>
-    <w:p/>
     <w:p>
       <w:pPr>
         <w:tabs>
@@ -2099,31 +2192,17 @@
         <w:tab/>
       </w:r>
     </w:p>
-    <w:p/>
-    <w:p>
-      <w:pPr>
-        <w:sectPr>
-          <w:pgSz w:w="12240" w:h="15840" w:code="1"/>
-          <w:pgMar w:top="259" w:right="1008" w:bottom="792" w:left="1008" w:header="360" w:footer="1080" w:gutter="0"/>
-          <w:pgNumType w:start="1"/>
-          <w:cols w:space="720"/>
-          <w:vAlign w:val="center"/>
-          <w:titlePg/>
-          <w:docGrid w:linePitch="360"/>
-        </w:sectPr>
-      </w:pPr>
-    </w:p>
     <w:p>
       <w:pPr>
         <w:pStyle w:val="Heading1"/>
       </w:pPr>
-      <w:bookmarkStart w:id="2" w:name="_Toc203442175"/>
-      <w:bookmarkStart w:id="3" w:name="_Toc352220946"/>
+      <w:bookmarkStart w:id="2" w:name="_Toc352220946"/>
+      <w:bookmarkStart w:id="3" w:name="_Toc203442175"/>
       <w:r>
         <w:lastRenderedPageBreak/>
         <w:t>Quick Start</w:t>
       </w:r>
-      <w:bookmarkEnd w:id="3"/>
+      <w:bookmarkEnd w:id="2"/>
     </w:p>
     <w:p>
       <w:pPr>
@@ -2162,7 +2241,7 @@
           <w:noProof/>
         </w:rPr>
         <w:drawing>
-          <wp:inline distT="0" distB="0" distL="0" distR="0" wp14:anchorId="13C78775" wp14:editId="68A45703">
+          <wp:inline distT="0" distB="0" distL="0" distR="0" wp14:anchorId="561D0E09" wp14:editId="33B064E8">
             <wp:extent cx="5943600" cy="4057650"/>
             <wp:effectExtent l="0" t="0" r="0" b="0"/>
             <wp:docPr id="14" name="Picture 14"/>
@@ -2177,7 +2256,7 @@
                     <pic:cNvPicPr/>
                   </pic:nvPicPr>
                   <pic:blipFill>
-                    <a:blip r:embed="rId9"/>
+                    <a:blip r:embed="rId10"/>
                     <a:stretch>
                       <a:fillRect/>
                     </a:stretch>
@@ -2273,7 +2352,7 @@
           <w:noProof/>
         </w:rPr>
         <w:drawing>
-          <wp:inline distT="0" distB="0" distL="0" distR="0" wp14:anchorId="03AB012F" wp14:editId="52591B8D">
+          <wp:inline distT="0" distB="0" distL="0" distR="0" wp14:anchorId="111BF8DE" wp14:editId="7927154B">
             <wp:extent cx="5210175" cy="4067175"/>
             <wp:effectExtent l="0" t="0" r="9525" b="9525"/>
             <wp:docPr id="2" name="Picture 2"/>
@@ -2288,7 +2367,7 @@
                     <pic:cNvPicPr/>
                   </pic:nvPicPr>
                   <pic:blipFill>
-                    <a:blip r:embed="rId10"/>
+                    <a:blip r:embed="rId11"/>
                     <a:stretch>
                       <a:fillRect/>
                     </a:stretch>
@@ -2404,7 +2483,7 @@
       <w:r>
         <w:t xml:space="preserve">Artie uses the </w:t>
       </w:r>
-      <w:hyperlink r:id="rId11" w:history="1">
+      <w:hyperlink r:id="rId12" w:history="1">
         <w:r>
           <w:rPr>
             <w:rStyle w:val="Hyperlink"/>
@@ -2415,7 +2494,7 @@
       <w:r>
         <w:t xml:space="preserve"> syntax used in .NET 4 ASP.NET pages to transform a set of template files into output files.  It is a completely generic tool driven by one XML file that define what the GUI looks like, and another to store values. </w:t>
       </w:r>
-      <w:hyperlink r:id="rId12" w:history="1">
+      <w:hyperlink r:id="rId13" w:history="1">
         <w:r>
           <w:rPr>
             <w:rStyle w:val="Hyperlink"/>
@@ -2518,26 +2597,7 @@
       <w:pPr>
         <w:pStyle w:val="Heading1"/>
       </w:pPr>
-      <w:bookmarkStart w:id="6" w:name="_Toc352220949"/>
-      <w:r>
-        <w:lastRenderedPageBreak/>
-        <w:t>Creating a Model with Artie</w:t>
-      </w:r>
-      <w:bookmarkEnd w:id="6"/>
-    </w:p>
-    <w:p>
-      <w:pPr>
-        <w:pStyle w:val="BodyText"/>
-      </w:pPr>
-      <w:r>
-        <w:t>Since Artie generates XML files using a friendly GUI, why not have Artie generate its own model files.  Hence the RtThySelf.xml model.  Starting Artie with –object RtThySelf.xml you can use Artie to create a Model for your own system.</w:t>
-      </w:r>
-    </w:p>
-    <w:p>
-      <w:pPr>
-        <w:pStyle w:val="Heading1"/>
-      </w:pPr>
-      <w:bookmarkStart w:id="7" w:name="_Toc352220950"/>
+      <w:bookmarkStart w:id="6" w:name="_Toc352220950"/>
       <w:r>
         <w:lastRenderedPageBreak/>
         <w:t>The Model Definition File -- R</w:t>
@@ -2548,7 +2608,7 @@
       <w:r>
         <w:t>Object.xml</w:t>
       </w:r>
-      <w:bookmarkEnd w:id="7"/>
+      <w:bookmarkEnd w:id="6"/>
     </w:p>
     <w:p>
       <w:pPr>
@@ -2853,6 +2913,41 @@
           </w:p>
         </w:tc>
       </w:tr>
+      <w:tr>
+        <w:trPr>
+          <w:cnfStyle w:val="000000100000" w:firstRow="0" w:lastRow="0" w:firstColumn="0" w:lastColumn="0" w:oddVBand="0" w:evenVBand="0" w:oddHBand="1" w:evenHBand="0" w:firstRowFirstColumn="0" w:firstRowLastColumn="0" w:lastRowFirstColumn="0" w:lastRowLastColumn="0"/>
+        </w:trPr>
+        <w:tc>
+          <w:tcPr>
+            <w:tcW w:w="3192" w:type="dxa"/>
+          </w:tcPr>
+          <w:p>
+            <w:r>
+              <w:t>regex</w:t>
+            </w:r>
+          </w:p>
+        </w:tc>
+        <w:tc>
+          <w:tcPr>
+            <w:tcW w:w="3192" w:type="dxa"/>
+          </w:tcPr>
+          <w:p>
+            <w:r>
+              <w:t>n/a</w:t>
+            </w:r>
+          </w:p>
+        </w:tc>
+        <w:tc>
+          <w:tcPr>
+            <w:tcW w:w="3192" w:type="dxa"/>
+          </w:tcPr>
+          <w:p>
+            <w:r>
+              <w:t>RtObject</w:t>
+            </w:r>
+          </w:p>
+        </w:tc>
+      </w:tr>
     </w:tbl>
     <w:p>
       <w:pPr>
@@ -2886,18 +2981,39 @@
       <w:pPr>
         <w:pStyle w:val="Heading2"/>
       </w:pPr>
-      <w:bookmarkStart w:id="8" w:name="_Toc352220951"/>
+      <w:bookmarkStart w:id="7" w:name="_Toc352220951"/>
       <w:r>
         <w:t>&lt;group&gt; Element</w:t>
       </w:r>
-      <w:bookmarkEnd w:id="8"/>
+      <w:bookmarkEnd w:id="7"/>
     </w:p>
     <w:p>
       <w:pPr>
         <w:pStyle w:val="BodyText"/>
       </w:pPr>
       <w:r>
-        <w:t xml:space="preserve">This element groups values in the UI in tabs.  The attributes are shown in the table below.  If the </w:t>
+        <w:t xml:space="preserve">This element </w:t>
+      </w:r>
+      <w:r>
+        <w:t>is shown in the UI as a tab</w:t>
+      </w:r>
+      <w:r>
+        <w:t xml:space="preserve">.  The attributes </w:t>
+      </w:r>
+      <w:r>
+        <w:t xml:space="preserve">for the </w:t>
+      </w:r>
+      <w:r>
+        <w:rPr>
+          <w:i/>
+        </w:rPr>
+        <w:t>group</w:t>
+      </w:r>
+      <w:r>
+        <w:t xml:space="preserve"> element </w:t>
+      </w:r>
+      <w:r>
+        <w:t xml:space="preserve">are shown in the table below.  If the </w:t>
       </w:r>
       <w:r>
         <w:rPr>
@@ -2915,7 +3031,13 @@
         <w:t>arrayValueName</w:t>
       </w:r>
       <w:r>
-        <w:t xml:space="preserve"> attribute, it is an array, otherwise, it simply groups simple types in tabs.  See below for array details.</w:t>
+        <w:t xml:space="preserve"> attribute, it is an array, otherwise, it simply groups simple types in </w:t>
+      </w:r>
+      <w:r>
+        <w:t xml:space="preserve">a </w:t>
+      </w:r>
+      <w:r>
+        <w:t>tab.  See below for array details.</w:t>
       </w:r>
     </w:p>
     <w:tbl>
@@ -3221,6 +3343,93 @@
           </w:p>
         </w:tc>
       </w:tr>
+      <w:tr>
+        <w:trPr>
+          <w:cnfStyle w:val="000000010000" w:firstRow="0" w:lastRow="0" w:firstColumn="0" w:lastColumn="0" w:oddVBand="0" w:evenVBand="0" w:oddHBand="0" w:evenHBand="1" w:firstRowFirstColumn="0" w:firstRowLastColumn="0" w:lastRowFirstColumn="0" w:lastRowLastColumn="0"/>
+        </w:trPr>
+        <w:tc>
+          <w:tcPr>
+            <w:tcW w:w="3192" w:type="dxa"/>
+          </w:tcPr>
+          <w:p>
+            <w:r>
+              <w:t>sort (optional)</w:t>
+            </w:r>
+          </w:p>
+        </w:tc>
+        <w:tc>
+          <w:tcPr>
+            <w:tcW w:w="3192" w:type="dxa"/>
+          </w:tcPr>
+          <w:p>
+            <w:pPr>
+              <w:rPr>
+                <w:u w:val="single"/>
+              </w:rPr>
+            </w:pPr>
+            <w:r>
+              <w:t xml:space="preserve">true, </w:t>
+            </w:r>
+            <w:r>
+              <w:rPr>
+                <w:u w:val="single"/>
+              </w:rPr>
+              <w:t>false</w:t>
+            </w:r>
+          </w:p>
+        </w:tc>
+        <w:tc>
+          <w:tcPr>
+            <w:tcW w:w="3192" w:type="dxa"/>
+          </w:tcPr>
+          <w:p>
+            <w:r>
+              <w:t>If an array, sort the key values when the list is displayed.</w:t>
+            </w:r>
+          </w:p>
+        </w:tc>
+      </w:tr>
+      <w:tr>
+        <w:trPr>
+          <w:cnfStyle w:val="000000100000" w:firstRow="0" w:lastRow="0" w:firstColumn="0" w:lastColumn="0" w:oddVBand="0" w:evenVBand="0" w:oddHBand="1" w:evenHBand="0" w:firstRowFirstColumn="0" w:firstRowLastColumn="0" w:lastRowFirstColumn="0" w:lastRowLastColumn="0"/>
+        </w:trPr>
+        <w:tc>
+          <w:tcPr>
+            <w:tcW w:w="3192" w:type="dxa"/>
+          </w:tcPr>
+          <w:p>
+            <w:r>
+              <w:t>unique (optional)</w:t>
+            </w:r>
+          </w:p>
+        </w:tc>
+        <w:tc>
+          <w:tcPr>
+            <w:tcW w:w="3192" w:type="dxa"/>
+          </w:tcPr>
+          <w:p>
+            <w:r>
+              <w:t xml:space="preserve">true, </w:t>
+            </w:r>
+            <w:r>
+              <w:rPr>
+                <w:u w:val="single"/>
+              </w:rPr>
+              <w:t>false</w:t>
+            </w:r>
+          </w:p>
+        </w:tc>
+        <w:tc>
+          <w:tcPr>
+            <w:tcW w:w="3192" w:type="dxa"/>
+          </w:tcPr>
+          <w:p>
+            <w:r>
+              <w:t>If an array, enforce the key name is unique when validating</w:t>
+            </w:r>
+          </w:p>
+        </w:tc>
+      </w:tr>
     </w:tbl>
     <w:p>
       <w:pPr>
@@ -3238,9 +3447,31 @@
         </w:r>
       </w:fldSimple>
       <w:r>
-        <w:t xml:space="preserve"> – Group Attributes</w:t>
+        <w:t xml:space="preserve"> – </w:t>
+      </w:r>
+      <w:r>
+        <w:t>&lt;group&gt;</w:t>
+      </w:r>
+      <w:r>
+        <w:t xml:space="preserve"> Attributes</w:t>
       </w:r>
     </w:p>
+    <w:p>
+      <w:r>
+        <w:lastRenderedPageBreak/>
+        <w:t xml:space="preserve">The XML below shows </w:t>
+      </w:r>
+      <w:r>
+        <w:rPr>
+          <w:i/>
+        </w:rPr>
+        <w:t>group</w:t>
+      </w:r>
+      <w:r>
+        <w:t xml:space="preserve"> elements and the image after it shows the tabs they create in the UI.</w:t>
+      </w:r>
+    </w:p>
+    <w:p/>
     <w:p>
       <w:pPr>
         <w:autoSpaceDE w:val="0"/>
@@ -3263,11 +3494,10 @@
           <w:szCs w:val="19"/>
           <w:highlight w:val="white"/>
         </w:rPr>
-        <w:lastRenderedPageBreak/>
         <mc:AlternateContent>
           <mc:Choice Requires="wps">
             <w:drawing>
-              <wp:inline distT="0" distB="0" distL="0" distR="0" wp14:anchorId="3F82C1E5" wp14:editId="16554795">
+              <wp:inline distT="0" distB="0" distL="0" distR="0" wp14:anchorId="6B68C45F" wp14:editId="2D426088">
                 <wp:extent cx="5943600" cy="3733800"/>
                 <wp:effectExtent l="0" t="0" r="19050" b="19050"/>
                 <wp:docPr id="27" name="Text Box 2"/>
@@ -7192,7 +7422,7 @@
           <w:noProof/>
         </w:rPr>
         <w:drawing>
-          <wp:inline distT="0" distB="0" distL="0" distR="0" wp14:anchorId="60A7ED5A" wp14:editId="254987D0">
+          <wp:inline distT="0" distB="0" distL="0" distR="0" wp14:anchorId="667E0A29" wp14:editId="0C58AF0C">
             <wp:extent cx="4152381" cy="1152381"/>
             <wp:effectExtent l="19050" t="19050" r="19685" b="10160"/>
             <wp:docPr id="7" name="Picture 7"/>
@@ -7207,7 +7437,7 @@
                     <pic:cNvPicPr/>
                   </pic:nvPicPr>
                   <pic:blipFill>
-                    <a:blip r:embed="rId13"/>
+                    <a:blip r:embed="rId14"/>
                     <a:stretch>
                       <a:fillRect/>
                     </a:stretch>
@@ -7249,18 +7479,21 @@
         </w:r>
       </w:fldSimple>
       <w:r>
-        <w:t xml:space="preserve"> -- Groups as Tabs in UI</w:t>
+        <w:t xml:space="preserve"> -- &lt;group&gt; elments</w:t>
+      </w:r>
+      <w:r>
+        <w:t xml:space="preserve"> as Tabs in UI</w:t>
       </w:r>
     </w:p>
     <w:p>
       <w:pPr>
         <w:pStyle w:val="Heading2"/>
       </w:pPr>
-      <w:bookmarkStart w:id="9" w:name="_Toc352220952"/>
+      <w:bookmarkStart w:id="8" w:name="_Toc352220952"/>
       <w:r>
         <w:t>&lt;item&gt; Element</w:t>
       </w:r>
-      <w:bookmarkEnd w:id="9"/>
+      <w:bookmarkEnd w:id="8"/>
     </w:p>
     <w:p>
       <w:pPr>
@@ -7401,7 +7634,11 @@
               <w:t>folder, uncpath, guid, webport, serverport, bool, int32, password, string,  &lt;enumname&gt;</w:t>
             </w:r>
             <w:r>
-              <w:t>, or &lt;customname&gt;</w:t>
+              <w:t xml:space="preserve">, or </w:t>
+            </w:r>
+            <w:r>
+              <w:lastRenderedPageBreak/>
+              <w:t>&lt;customname&gt;</w:t>
             </w:r>
           </w:p>
         </w:tc>
@@ -7411,6 +7648,7 @@
           </w:tcPr>
           <w:p>
             <w:r>
+              <w:lastRenderedPageBreak/>
               <w:t>This is used to create the member on the model.  See the table below for details of each type.</w:t>
             </w:r>
           </w:p>
@@ -7426,6 +7664,7 @@
           </w:tcPr>
           <w:p>
             <w:r>
+              <w:lastRenderedPageBreak/>
               <w:t>displayName</w:t>
             </w:r>
           </w:p>
@@ -7461,7 +7700,6 @@
           </w:tcPr>
           <w:p>
             <w:r>
-              <w:lastRenderedPageBreak/>
               <w:t>description (optional)</w:t>
             </w:r>
           </w:p>
@@ -7598,6 +7836,41 @@
           </w:p>
         </w:tc>
       </w:tr>
+      <w:tr>
+        <w:trPr>
+          <w:cnfStyle w:val="000000010000" w:firstRow="0" w:lastRow="0" w:firstColumn="0" w:lastColumn="0" w:oddVBand="0" w:evenVBand="0" w:oddHBand="0" w:evenHBand="1" w:firstRowFirstColumn="0" w:firstRowLastColumn="0" w:lastRowFirstColumn="0" w:lastRowLastColumn="0"/>
+        </w:trPr>
+        <w:tc>
+          <w:tcPr>
+            <w:tcW w:w="3192" w:type="dxa"/>
+          </w:tcPr>
+          <w:p>
+            <w:r>
+              <w:t>regex (optional)</w:t>
+            </w:r>
+          </w:p>
+        </w:tc>
+        <w:tc>
+          <w:tcPr>
+            <w:tcW w:w="3192" w:type="dxa"/>
+          </w:tcPr>
+          <w:p>
+            <w:r>
+              <w:t>&lt;name of regex&gt;</w:t>
+            </w:r>
+          </w:p>
+        </w:tc>
+        <w:tc>
+          <w:tcPr>
+            <w:tcW w:w="3192" w:type="dxa"/>
+          </w:tcPr>
+          <w:p>
+            <w:r>
+              <w:t>This must match the name of a regex element in the XML.  If supplied the value entered must match the regular expression.  See below for details.</w:t>
+            </w:r>
+          </w:p>
+        </w:tc>
+      </w:tr>
     </w:tbl>
     <w:p>
       <w:pPr>
@@ -7622,18 +7895,30 @@
       <w:pPr>
         <w:pStyle w:val="Heading3"/>
       </w:pPr>
-      <w:bookmarkStart w:id="10" w:name="_Toc352220953"/>
+      <w:bookmarkStart w:id="9" w:name="_Toc352220953"/>
       <w:r>
         <w:t>Types</w:t>
       </w:r>
-      <w:bookmarkEnd w:id="10"/>
+      <w:bookmarkEnd w:id="9"/>
     </w:p>
     <w:p>
       <w:pPr>
         <w:pStyle w:val="BodyText"/>
       </w:pPr>
       <w:r>
-        <w:t>There are several builtin types that Artie already knows about as shown in the following table.  These values may be used at the type attribute for an item.</w:t>
+        <w:t xml:space="preserve">There are several builtin types that Artie already knows about as shown in the following table.  These values may be used at the </w:t>
+      </w:r>
+      <w:r>
+        <w:rPr>
+          <w:i/>
+        </w:rPr>
+        <w:t>type</w:t>
+      </w:r>
+      <w:r>
+        <w:t xml:space="preserve"> attribute for an item.</w:t>
+      </w:r>
+      <w:r>
+        <w:t xml:space="preserve">  </w:t>
       </w:r>
     </w:p>
     <w:tbl>
@@ -7852,6 +8137,29 @@
     </w:p>
     <w:p>
       <w:r>
+        <w:t xml:space="preserve">The following XML shows </w:t>
+      </w:r>
+      <w:r>
+        <w:rPr>
+          <w:i/>
+        </w:rPr>
+        <w:t>item</w:t>
+      </w:r>
+      <w:r>
+        <w:t xml:space="preserve"> elements in a </w:t>
+      </w:r>
+      <w:r>
+        <w:rPr>
+          <w:i/>
+        </w:rPr>
+        <w:t>group</w:t>
+      </w:r>
+      <w:r>
+        <w:t xml:space="preserve"> followed by the image of what the group looks like in the UI.</w:t>
+      </w:r>
+    </w:p>
+    <w:p>
+      <w:r>
         <w:rPr>
           <w:rFonts w:ascii="Consolas" w:eastAsiaTheme="minorHAnsi" w:hAnsi="Consolas" w:cs="Consolas"/>
           <w:noProof/>
@@ -7860,10 +8168,11 @@
           <w:szCs w:val="19"/>
           <w:highlight w:val="white"/>
         </w:rPr>
+        <w:lastRenderedPageBreak/>
         <mc:AlternateContent>
           <mc:Choice Requires="wps">
             <w:drawing>
-              <wp:inline distT="0" distB="0" distL="0" distR="0" wp14:anchorId="10EC028B" wp14:editId="492A4904">
+              <wp:inline distT="0" distB="0" distL="0" distR="0" wp14:anchorId="646711D3" wp14:editId="6123BAB2">
                 <wp:extent cx="5943600" cy="2752725"/>
                 <wp:effectExtent l="0" t="0" r="19050" b="28575"/>
                 <wp:docPr id="26" name="Text Box 2"/>
@@ -10951,17 +11260,7 @@
                                 <w:szCs w:val="19"/>
                                 <w:highlight w:val="white"/>
                               </w:rPr>
-                              <w:t xml:space="preserve">enter a </w:t>
-                            </w:r>
-                            <w:r>
-                              <w:rPr>
-                                <w:rFonts w:ascii="Consolas" w:eastAsiaTheme="minorHAnsi" w:hAnsi="Consolas" w:cs="Consolas"/>
-                                <w:color w:val="0000FF"/>
-                                <w:sz w:val="19"/>
-                                <w:szCs w:val="19"/>
-                                <w:highlight w:val="white"/>
-                              </w:rPr>
-                              <w:t>Guid</w:t>
+                              <w:t>enter a Guid</w:t>
                             </w:r>
                             <w:r>
                               <w:rPr>
@@ -14392,9 +14691,8 @@
         <w:rPr>
           <w:noProof/>
         </w:rPr>
-        <w:lastRenderedPageBreak/>
         <w:drawing>
-          <wp:inline distT="0" distB="0" distL="0" distR="0" wp14:anchorId="763FF2F8" wp14:editId="0E59101A">
+          <wp:inline distT="0" distB="0" distL="0" distR="0" wp14:anchorId="32BE1FD9" wp14:editId="42D891DD">
             <wp:extent cx="5495238" cy="2628572"/>
             <wp:effectExtent l="19050" t="19050" r="10795" b="19685"/>
             <wp:docPr id="9" name="Picture 9"/>
@@ -14409,7 +14707,7 @@
                     <pic:cNvPicPr/>
                   </pic:nvPicPr>
                   <pic:blipFill>
-                    <a:blip r:embed="rId14"/>
+                    <a:blip r:embed="rId15"/>
                     <a:stretch>
                       <a:fillRect/>
                     </a:stretch>
@@ -14463,11 +14761,11 @@
       <w:pPr>
         <w:pStyle w:val="Heading2"/>
       </w:pPr>
-      <w:bookmarkStart w:id="11" w:name="_Toc352220954"/>
+      <w:bookmarkStart w:id="10" w:name="_Toc352220954"/>
       <w:r>
         <w:t>&lt;enum&gt; Element</w:t>
       </w:r>
-      <w:bookmarkEnd w:id="11"/>
+      <w:bookmarkEnd w:id="10"/>
     </w:p>
     <w:p>
       <w:pPr>
@@ -14601,7 +14899,11 @@
           </w:tcPr>
           <w:p>
             <w:r>
-              <w:t>Name shown in the dropdown list in the UI</w:t>
+              <w:t xml:space="preserve">Name shown in the dropdown </w:t>
+            </w:r>
+            <w:r>
+              <w:lastRenderedPageBreak/>
+              <w:t>list in the UI</w:t>
             </w:r>
           </w:p>
         </w:tc>
@@ -14616,6 +14918,7 @@
           </w:tcPr>
           <w:p>
             <w:r>
+              <w:lastRenderedPageBreak/>
               <w:t>key</w:t>
             </w:r>
           </w:p>
@@ -14686,7 +14989,7 @@
         <mc:AlternateContent>
           <mc:Choice Requires="wps">
             <w:drawing>
-              <wp:inline distT="0" distB="0" distL="0" distR="0" wp14:anchorId="09CB809A" wp14:editId="5F114E8A">
+              <wp:inline distT="0" distB="0" distL="0" distR="0" wp14:anchorId="09609073" wp14:editId="589231FD">
                 <wp:extent cx="5943600" cy="1590675"/>
                 <wp:effectExtent l="0" t="0" r="19050" b="28575"/>
                 <wp:docPr id="25" name="Text Box 2"/>
@@ -16925,9 +17228,8 @@
         <w:rPr>
           <w:noProof/>
         </w:rPr>
-        <w:lastRenderedPageBreak/>
         <w:drawing>
-          <wp:inline distT="0" distB="0" distL="0" distR="0" wp14:anchorId="35FEDF9F" wp14:editId="0DD5A849">
+          <wp:inline distT="0" distB="0" distL="0" distR="0" wp14:anchorId="7B94A92C" wp14:editId="112AFD44">
             <wp:extent cx="3638095" cy="733333"/>
             <wp:effectExtent l="19050" t="19050" r="19685" b="10160"/>
             <wp:docPr id="5" name="Picture 5"/>
@@ -16942,7 +17244,7 @@
                     <pic:cNvPicPr/>
                   </pic:nvPicPr>
                   <pic:blipFill>
-                    <a:blip r:embed="rId15"/>
+                    <a:blip r:embed="rId16"/>
                     <a:stretch>
                       <a:fillRect/>
                     </a:stretch>
@@ -16991,11 +17293,11 @@
       <w:pPr>
         <w:pStyle w:val="Heading2"/>
       </w:pPr>
-      <w:bookmarkStart w:id="12" w:name="_Toc352220955"/>
+      <w:bookmarkStart w:id="11" w:name="_Toc352220955"/>
       <w:r>
         <w:t>Arrays</w:t>
       </w:r>
-      <w:bookmarkEnd w:id="12"/>
+      <w:bookmarkEnd w:id="11"/>
     </w:p>
     <w:p>
       <w:pPr>
@@ -17034,7 +17336,16 @@
         <w:pStyle w:val="BodyText"/>
       </w:pPr>
       <w:r>
-        <w:t>The example group below shows a group that is an array.  Notice that the key is the nameA value for the array item prefixed with “&gt;”.  You may inc</w:t>
+        <w:t xml:space="preserve">The </w:t>
+      </w:r>
+      <w:r>
+        <w:rPr>
+          <w:i/>
+        </w:rPr>
+        <w:t>group</w:t>
+      </w:r>
+      <w:r>
+        <w:t xml:space="preserve"> below shows a group that is an array.  Notice that the key is the nameA value for the array item prefixed with “&gt;”.  You may inc</w:t>
       </w:r>
       <w:r>
         <w:t>lude multiple values in the key and other text to create a user-friendly key name for each item in the array.</w:t>
@@ -17065,7 +17376,7 @@
         <mc:AlternateContent>
           <mc:Choice Requires="wps">
             <w:drawing>
-              <wp:inline distT="0" distB="0" distL="0" distR="0" wp14:anchorId="58A5C3F9" wp14:editId="6A5BFDEC">
+              <wp:inline distT="0" distB="0" distL="0" distR="0" wp14:anchorId="3942CBFB" wp14:editId="52983174">
                 <wp:extent cx="5943600" cy="1295400"/>
                 <wp:effectExtent l="0" t="0" r="19050" b="19050"/>
                 <wp:docPr id="17" name="Text Box 2"/>
@@ -18765,8 +19076,9 @@
         <w:rPr>
           <w:noProof/>
         </w:rPr>
+        <w:lastRenderedPageBreak/>
         <w:drawing>
-          <wp:inline distT="0" distB="0" distL="0" distR="0" wp14:anchorId="66293819" wp14:editId="565A1077">
+          <wp:inline distT="0" distB="0" distL="0" distR="0" wp14:anchorId="33ADFDBE" wp14:editId="34EC2A41">
             <wp:extent cx="3066667" cy="1085714"/>
             <wp:effectExtent l="19050" t="19050" r="19685" b="19685"/>
             <wp:docPr id="8" name="Picture 8"/>
@@ -18781,7 +19093,7 @@
                     <pic:cNvPicPr/>
                   </pic:nvPicPr>
                   <pic:blipFill>
-                    <a:blip r:embed="rId16"/>
+                    <a:blip r:embed="rId17"/>
                     <a:stretch>
                       <a:fillRect/>
                     </a:stretch>
@@ -18836,7 +19148,7 @@
       <w:pPr>
         <w:pStyle w:val="Heading1"/>
       </w:pPr>
-      <w:bookmarkStart w:id="13" w:name="_Toc352220956"/>
+      <w:bookmarkStart w:id="12" w:name="_Toc352220956"/>
       <w:r>
         <w:lastRenderedPageBreak/>
         <w:t>The Model</w:t>
@@ -18844,7 +19156,7 @@
       <w:r>
         <w:t xml:space="preserve"> Object</w:t>
       </w:r>
-      <w:bookmarkEnd w:id="13"/>
+      <w:bookmarkEnd w:id="12"/>
     </w:p>
     <w:p>
       <w:pPr>
@@ -18882,7 +19194,7 @@
         <mc:AlternateContent>
           <mc:Choice Requires="wps">
             <w:drawing>
-              <wp:inline distT="0" distB="0" distL="0" distR="0" wp14:anchorId="583688F5" wp14:editId="3F311624">
+              <wp:inline distT="0" distB="0" distL="0" distR="0" wp14:anchorId="631DDD59" wp14:editId="0BC18217">
                 <wp:extent cx="5943600" cy="3000375"/>
                 <wp:effectExtent l="0" t="0" r="19050" b="28575"/>
                 <wp:docPr id="18" name="Text Box 2"/>
@@ -24116,7 +24428,7 @@
           <w:noProof/>
         </w:rPr>
         <w:drawing>
-          <wp:inline distT="0" distB="0" distL="0" distR="0" wp14:anchorId="592B3593" wp14:editId="69B321B7">
+          <wp:inline distT="0" distB="0" distL="0" distR="0" wp14:anchorId="19A86F45" wp14:editId="6DC16568">
             <wp:extent cx="2619048" cy="1514286"/>
             <wp:effectExtent l="19050" t="19050" r="10160" b="10160"/>
             <wp:docPr id="10" name="Picture 10"/>
@@ -24131,7 +24443,7 @@
                     <pic:cNvPicPr/>
                   </pic:nvPicPr>
                   <pic:blipFill>
-                    <a:blip r:embed="rId17"/>
+                    <a:blip r:embed="rId18"/>
                     <a:stretch>
                       <a:fillRect/>
                     </a:stretch>
@@ -24164,7 +24476,7 @@
           <w:noProof/>
         </w:rPr>
         <w:drawing>
-          <wp:inline distT="0" distB="0" distL="0" distR="0" wp14:anchorId="1821571A" wp14:editId="52175051">
+          <wp:inline distT="0" distB="0" distL="0" distR="0" wp14:anchorId="2F5C4197" wp14:editId="014D0C9C">
             <wp:extent cx="2590476" cy="1495238"/>
             <wp:effectExtent l="19050" t="19050" r="19685" b="10160"/>
             <wp:docPr id="11" name="Picture 11"/>
@@ -24179,7 +24491,7 @@
                     <pic:cNvPicPr/>
                   </pic:nvPicPr>
                   <pic:blipFill>
-                    <a:blip r:embed="rId18"/>
+                    <a:blip r:embed="rId19"/>
                     <a:stretch>
                       <a:fillRect/>
                     </a:stretch>
@@ -24229,7 +24541,16 @@
         <w:pStyle w:val="BodyText"/>
       </w:pPr>
       <w:r>
-        <w:t>And the array item has two groups (tabs) and looks like this:</w:t>
+        <w:t xml:space="preserve">And the </w:t>
+      </w:r>
+      <w:r>
+        <w:t>Simple A</w:t>
+      </w:r>
+      <w:r>
+        <w:t>rray item has two gr</w:t>
+      </w:r>
+      <w:r>
+        <w:t>oups (tabs) and looks like this when clicking Edit or Add:</w:t>
       </w:r>
     </w:p>
     <w:p>
@@ -24242,7 +24563,7 @@
         </w:rPr>
         <w:lastRenderedPageBreak/>
         <w:drawing>
-          <wp:inline distT="0" distB="0" distL="0" distR="0" wp14:anchorId="63712564" wp14:editId="06B451BC">
+          <wp:inline distT="0" distB="0" distL="0" distR="0" wp14:anchorId="03E96C7B" wp14:editId="2CF359D1">
             <wp:extent cx="2752381" cy="1304762"/>
             <wp:effectExtent l="19050" t="19050" r="10160" b="10160"/>
             <wp:docPr id="12" name="Picture 12"/>
@@ -24257,7 +24578,7 @@
                     <pic:cNvPicPr/>
                   </pic:nvPicPr>
                   <pic:blipFill>
-                    <a:blip r:embed="rId19"/>
+                    <a:blip r:embed="rId20"/>
                     <a:stretch>
                       <a:fillRect/>
                     </a:stretch>
@@ -24290,7 +24611,7 @@
           <w:noProof/>
         </w:rPr>
         <w:drawing>
-          <wp:inline distT="0" distB="0" distL="0" distR="0" wp14:anchorId="4EB05C0F" wp14:editId="5EC87F38">
+          <wp:inline distT="0" distB="0" distL="0" distR="0" wp14:anchorId="0EC96F92" wp14:editId="60C9FE8E">
             <wp:extent cx="2771429" cy="1295238"/>
             <wp:effectExtent l="19050" t="19050" r="10160" b="19685"/>
             <wp:docPr id="13" name="Picture 13"/>
@@ -24305,7 +24626,7 @@
                     <pic:cNvPicPr/>
                   </pic:nvPicPr>
                   <pic:blipFill>
-                    <a:blip r:embed="rId20"/>
+                    <a:blip r:embed="rId21"/>
                     <a:stretch>
                       <a:fillRect/>
                     </a:stretch>
@@ -24380,7 +24701,7 @@
         <mc:AlternateContent>
           <mc:Choice Requires="wps">
             <w:drawing>
-              <wp:inline distT="0" distB="0" distL="0" distR="0" wp14:anchorId="4CC56408" wp14:editId="4B9B54D5">
+              <wp:inline distT="0" distB="0" distL="0" distR="0" wp14:anchorId="40376CDC" wp14:editId="2957F8EF">
                 <wp:extent cx="5943600" cy="2247900"/>
                 <wp:effectExtent l="0" t="0" r="19050" b="19050"/>
                 <wp:docPr id="19" name="Text Box 2"/>
@@ -25741,7 +26062,14 @@
           <w:rFonts w:eastAsiaTheme="minorHAnsi"/>
           <w:highlight w:val="white"/>
         </w:rPr>
-        <w:t>In the templates described in the next section an instance of Model will be available as Model.  So you can reference items with syntax like this:</w:t>
+        <w:t>In the templates described in the next section an instance of Model will be available as Model.  So you can reference items with syntax</w:t>
+      </w:r>
+      <w:r>
+        <w:rPr>
+          <w:rFonts w:eastAsiaTheme="minorHAnsi"/>
+          <w:highlight w:val="white"/>
+        </w:rPr>
+        <w:t xml:space="preserve"> as follows:</w:t>
       </w:r>
     </w:p>
     <w:p>
@@ -25764,7 +26092,7 @@
         <mc:AlternateContent>
           <mc:Choice Requires="wps">
             <w:drawing>
-              <wp:inline distT="0" distB="0" distL="0" distR="0" wp14:anchorId="211245A0" wp14:editId="5505C139">
+              <wp:inline distT="0" distB="0" distL="0" distR="0" wp14:anchorId="2EF5A777" wp14:editId="21265461">
                 <wp:extent cx="5943600" cy="676275"/>
                 <wp:effectExtent l="0" t="0" r="19050" b="28575"/>
                 <wp:docPr id="20" name="Text Box 2"/>
@@ -25958,12 +26286,31 @@
       <w:pPr>
         <w:pStyle w:val="Heading1"/>
       </w:pPr>
-      <w:bookmarkStart w:id="14" w:name="_Toc352220957"/>
+      <w:bookmarkStart w:id="13" w:name="_Toc352220957"/>
+      <w:bookmarkStart w:id="14" w:name="_Toc352220949"/>
+      <w:r>
+        <w:lastRenderedPageBreak/>
+        <w:t>Creating a Model with Artie</w:t>
+      </w:r>
+      <w:bookmarkEnd w:id="14"/>
+    </w:p>
+    <w:p>
+      <w:pPr>
+        <w:pStyle w:val="BodyText"/>
+      </w:pPr>
+      <w:r>
+        <w:t>Since Artie generates XML files using a friendly GUI, why not have Artie generate its own model files.  Hence the RtThySelf.xml model.  Starting Artie with –object RtThySelf.xml you can use Artie to create a Model for your own system.</w:t>
+      </w:r>
+    </w:p>
+    <w:p>
+      <w:pPr>
+        <w:pStyle w:val="Heading1"/>
+      </w:pPr>
       <w:r>
         <w:lastRenderedPageBreak/>
         <w:t>Razor Templates</w:t>
       </w:r>
-      <w:bookmarkEnd w:id="14"/>
+      <w:bookmarkEnd w:id="13"/>
     </w:p>
     <w:p>
       <w:pPr>
@@ -25984,7 +26331,7 @@
       <w:r>
         <w:t xml:space="preserve">, but can really be anything.   See the links earlier in the document for help on Razor syntax.  Phil Haack also has a nice </w:t>
       </w:r>
-      <w:hyperlink r:id="rId21" w:history="1">
+      <w:hyperlink r:id="rId22" w:history="1">
         <w:r>
           <w:rPr>
             <w:rStyle w:val="Hyperlink"/>
@@ -26004,10 +26351,10 @@
         <w:t xml:space="preserve">By default </w:t>
       </w:r>
       <w:r>
-        <w:t>templates are read from the Templates folder under the current folder and have</w:t>
+        <w:t>templates are read from the Templates folder under the current folder</w:t>
       </w:r>
       <w:r>
-        <w:t xml:space="preserve"> all the Razor files.  Artie processes each file in the folder, writing output </w:t>
+        <w:t xml:space="preserve">.  Artie processes each file in the folder, writing output </w:t>
       </w:r>
       <w:r>
         <w:t xml:space="preserve">to a file of the same name as the template </w:t>
@@ -26019,7 +26366,7 @@
         <w:t xml:space="preserve">an Output </w:t>
       </w:r>
       <w:r>
-        <w:t xml:space="preserve">folder by default.  The remainder of this section shows </w:t>
+        <w:t xml:space="preserve">folder.  The remainder of this section shows </w:t>
       </w:r>
       <w:r>
         <w:t xml:space="preserve">some of </w:t>
@@ -26088,7 +26435,7 @@
         <mc:AlternateContent>
           <mc:Choice Requires="wps">
             <w:drawing>
-              <wp:inline distT="0" distB="0" distL="0" distR="0" wp14:anchorId="58D28717" wp14:editId="1F955FF7">
+              <wp:inline distT="0" distB="0" distL="0" distR="0" wp14:anchorId="567FC00A" wp14:editId="7DF71F50">
                 <wp:extent cx="5943600" cy="1905000"/>
                 <wp:effectExtent l="0" t="0" r="19050" b="19050"/>
                 <wp:docPr id="21" name="Text Box 2"/>
@@ -27486,7 +27833,7 @@
         <mc:AlternateContent>
           <mc:Choice Requires="wps">
             <w:drawing>
-              <wp:inline distT="0" distB="0" distL="0" distR="0" wp14:anchorId="408F3BB4" wp14:editId="51F25257">
+              <wp:inline distT="0" distB="0" distL="0" distR="0" wp14:anchorId="0C793E8C" wp14:editId="2261255A">
                 <wp:extent cx="5943600" cy="1885950"/>
                 <wp:effectExtent l="0" t="0" r="19050" b="19050"/>
                 <wp:docPr id="22" name="Text Box 2"/>
@@ -29036,6 +29383,12 @@
       <w:r>
         <w:t>This sample shows printing out a hierarchy of items from the RtObject file above.  Note how for nested arrays, a Parent member is set on the object to be able to access its parent.</w:t>
       </w:r>
+      <w:r>
+        <w:t xml:space="preserve">  There is also a Root member that refer</w:t>
+      </w:r>
+      <w:r>
+        <w:t>ences the Root model to avoid Parent.Parent.Parent</w:t>
+      </w:r>
     </w:p>
     <w:p>
       <w:pPr>
@@ -29062,7 +29415,7 @@
         <mc:AlternateContent>
           <mc:Choice Requires="wps">
             <w:drawing>
-              <wp:inline distT="0" distB="0" distL="0" distR="0" wp14:anchorId="584DA74D" wp14:editId="36180AB1">
+              <wp:inline distT="0" distB="0" distL="0" distR="0" wp14:anchorId="03E2B2C8" wp14:editId="2AF16844">
                 <wp:extent cx="5943600" cy="2524125"/>
                 <wp:effectExtent l="0" t="0" r="19050" b="28575"/>
                 <wp:docPr id="23" name="Text Box 2"/>
@@ -29476,7 +29829,34 @@
                                 <w:highlight w:val="white"/>
                               </w:rPr>
                               <w:tab/>
-                              <w:t>@:   Parent.Parent.stringA1 @b.Parent.Parent.stringA1</w:t>
+                              <w:t>@:   Parent.Parent.stringA1 @</w:t>
+                            </w:r>
+                            <w:r>
+                              <w:rPr>
+                                <w:rFonts w:ascii="Consolas" w:hAnsi="Consolas" w:cs="Consolas"/>
+                                <w:sz w:val="16"/>
+                                <w:szCs w:val="16"/>
+                                <w:highlight w:val="white"/>
+                              </w:rPr>
+                              <w:t>b.</w:t>
+                            </w:r>
+                            <w:r>
+                              <w:rPr>
+                                <w:rFonts w:ascii="Consolas" w:hAnsi="Consolas" w:cs="Consolas"/>
+                                <w:sz w:val="16"/>
+                                <w:szCs w:val="16"/>
+                                <w:highlight w:val="white"/>
+                              </w:rPr>
+                              <w:t>Root</w:t>
+                            </w:r>
+                            <w:r>
+                              <w:rPr>
+                                <w:rFonts w:ascii="Consolas" w:hAnsi="Consolas" w:cs="Consolas"/>
+                                <w:sz w:val="16"/>
+                                <w:szCs w:val="16"/>
+                                <w:highlight w:val="white"/>
+                              </w:rPr>
+                              <w:t>.stringA1</w:t>
                             </w:r>
                           </w:p>
                           <w:p>
@@ -29606,6 +29986,10 @@
           </mc:Choice>
           <mc:Fallback>
             <w:pict>
+              <v:shapetype id="_x0000_t202" coordsize="21600,21600" o:spt="202" path="m,l,21600r21600,l21600,xe">
+                <v:stroke joinstyle="miter"/>
+                <v:path gradientshapeok="t" o:connecttype="rect"/>
+              </v:shapetype>
               <v:shape id="_x0000_s1035" type="#_x0000_t202" style="width:468pt;height:198.75pt;visibility:visible;mso-wrap-style:square;mso-left-percent:-10001;mso-top-percent:-10001;mso-position-horizontal:absolute;mso-position-horizontal-relative:char;mso-position-vertical:absolute;mso-position-vertical-relative:line;mso-left-percent:-10001;mso-top-percent:-10001;v-text-anchor:top" o:gfxdata="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">
                 <v:textbox>
                   <w:txbxContent>
@@ -29988,7 +30372,34 @@
                           <w:highlight w:val="white"/>
                         </w:rPr>
                         <w:tab/>
-                        <w:t>@:   Parent.Parent.stringA1 @b.Parent.Parent.stringA1</w:t>
+                        <w:t>@:   Parent.Parent.stringA1 @</w:t>
+                      </w:r>
+                      <w:r>
+                        <w:rPr>
+                          <w:rFonts w:ascii="Consolas" w:hAnsi="Consolas" w:cs="Consolas"/>
+                          <w:sz w:val="16"/>
+                          <w:szCs w:val="16"/>
+                          <w:highlight w:val="white"/>
+                        </w:rPr>
+                        <w:t>b.</w:t>
+                      </w:r>
+                      <w:r>
+                        <w:rPr>
+                          <w:rFonts w:ascii="Consolas" w:hAnsi="Consolas" w:cs="Consolas"/>
+                          <w:sz w:val="16"/>
+                          <w:szCs w:val="16"/>
+                          <w:highlight w:val="white"/>
+                        </w:rPr>
+                        <w:t>Root</w:t>
+                      </w:r>
+                      <w:r>
+                        <w:rPr>
+                          <w:rFonts w:ascii="Consolas" w:hAnsi="Consolas" w:cs="Consolas"/>
+                          <w:sz w:val="16"/>
+                          <w:szCs w:val="16"/>
+                          <w:highlight w:val="white"/>
+                        </w:rPr>
+                        <w:t>.stringA1</w:t>
                       </w:r>
                     </w:p>
                     <w:p>
@@ -30172,7 +30583,7 @@
         <mc:AlternateContent>
           <mc:Choice Requires="wps">
             <w:drawing>
-              <wp:inline distT="0" distB="0" distL="0" distR="0" wp14:anchorId="535EFA59" wp14:editId="7DB6FE32">
+              <wp:inline distT="0" distB="0" distL="0" distR="0" wp14:anchorId="0A39C8BB" wp14:editId="65D6611C">
                 <wp:extent cx="5943600" cy="2333625"/>
                 <wp:effectExtent l="0" t="0" r="19050" b="28575"/>
                 <wp:docPr id="24" name="Text Box 2"/>
@@ -31196,10 +31607,16 @@
         <w:pStyle w:val="BodyText"/>
       </w:pPr>
       <w:r>
-        <w:t xml:space="preserve">The proprietary version of </w:t>
+        <w:t xml:space="preserve">Since Artie is often used in conjunction with running PowerShell scripts, </w:t>
       </w:r>
       <w:r>
-        <w:t>Artie was extended to run the actual deploy itself, if a –powershell parameter is passed in, or if Artie is embedded in the ArtieDeploymentManager tool.  To keep with the generic spirit of Artie, this is tota</w:t>
+        <w:t xml:space="preserve">Artie was extended to run the </w:t>
+      </w:r>
+      <w:r>
+        <w:t xml:space="preserve">PowerShell within it when </w:t>
+      </w:r>
+      <w:r>
+        <w:t>a –powershell parameter is passed in.  To keep with the generic spirit of Artie, this is tota</w:t>
       </w:r>
       <w:r>
         <w:t>l</w:t>
@@ -31211,19 +31628,29 @@
         <w:t>y</w:t>
       </w:r>
       <w:r>
-        <w:t xml:space="preserve"> XML driven with no ties to Lifeworks or the Lifeworks code base.  This feature allows PowerShell scripts to be run before Artie loads to possibly populate RtValues.xml (or anything else), then scripts can run after the transforms.  It will execute any number of PowerShell snippets, all hosted within Artie.  Contact me if you want further details about this feature.</w:t>
+        <w:t xml:space="preserve"> XML driven </w:t>
       </w:r>
+      <w:r>
+        <w:t xml:space="preserve">and </w:t>
+      </w:r>
+      <w:r>
+        <w:t xml:space="preserve">allows PowerShell scripts to be run before Artie loads to possibly populate RtValues.xml (or anything else), then scripts can run after the transforms.  It will execute any number of PowerShell snippets, all hosted within Artie.  </w:t>
+      </w:r>
+      <w:bookmarkStart w:id="22" w:name="_GoBack"/>
+      <w:bookmarkEnd w:id="22"/>
     </w:p>
     <w:p>
       <w:pPr>
         <w:pStyle w:val="Heading1"/>
       </w:pPr>
-      <w:bookmarkStart w:id="22" w:name="_Toc352220965"/>
+      <w:bookmarkStart w:id="23" w:name="_Toc352220965"/>
+      <w:bookmarkStart w:id="24" w:name="_Ref372869871"/>
       <w:r>
         <w:lastRenderedPageBreak/>
         <w:t>Artie Customization</w:t>
       </w:r>
-      <w:bookmarkEnd w:id="22"/>
+      <w:bookmarkEnd w:id="23"/>
+      <w:bookmarkEnd w:id="24"/>
     </w:p>
     <w:p>
       <w:pPr>
@@ -31245,7 +31672,7 @@
       <w:pPr>
         <w:pStyle w:val="Appendix"/>
       </w:pPr>
-      <w:bookmarkStart w:id="23" w:name="_Toc352220966"/>
+      <w:bookmarkStart w:id="25" w:name="_Toc352220966"/>
       <w:r>
         <w:lastRenderedPageBreak/>
         <w:t>Document</w:t>
@@ -31253,8 +31680,8 @@
       <w:r>
         <w:t xml:space="preserve"> Revisions</w:t>
       </w:r>
-      <w:bookmarkEnd w:id="2"/>
-      <w:bookmarkEnd w:id="23"/>
+      <w:bookmarkEnd w:id="3"/>
+      <w:bookmarkEnd w:id="25"/>
     </w:p>
     <w:p>
       <w:pPr>
@@ -31684,8 +32111,6 @@
       <w:pPr>
         <w:pStyle w:val="BodyText"/>
       </w:pPr>
-      <w:bookmarkStart w:id="24" w:name="_GoBack"/>
-      <w:bookmarkEnd w:id="24"/>
     </w:p>
     <w:sectPr>
       <w:pgSz w:w="12240" w:h="15840"/>
@@ -36264,7 +36689,7 @@
     <w:charset w:val="00"/>
     <w:family w:val="roman"/>
     <w:pitch w:val="variable"/>
-    <w:sig w:usb0="E0002AFF" w:usb1="C0007843" w:usb2="00000009" w:usb3="00000000" w:csb0="000001FF" w:csb1="00000000"/>
+    <w:sig w:usb0="E0002EFF" w:usb1="C0007843" w:usb2="00000009" w:usb3="00000000" w:csb0="000001FF" w:csb1="00000000"/>
   </w:font>
   <w:font w:name="Symbol">
     <w:panose1 w:val="05050102010706020507"/>
@@ -36365,6 +36790,7 @@
     <w:rsid w:val="00442D71"/>
     <w:rsid w:val="00461DFF"/>
     <w:rsid w:val="007164B8"/>
+    <w:rsid w:val="007F5859"/>
     <w:rsid w:val="009C7A87"/>
     <w:rsid w:val="009E08BB"/>
     <w:rsid w:val="00E10CDA"/>
@@ -37110,7 +37536,7 @@
 </file>
 
 <file path=customXml/itemProps1.xml><?xml version="1.0" encoding="utf-8"?>
-<ds:datastoreItem xmlns:ds="http://schemas.openxmlformats.org/officeDocument/2006/customXml" ds:itemID="{42428E78-7500-4843-8FFD-3C23F71663F4}">
+<ds:datastoreItem xmlns:ds="http://schemas.openxmlformats.org/officeDocument/2006/customXml" ds:itemID="{BC1B13A8-D43B-4DF3-ADAD-B6A59B91594E}">
   <ds:schemaRefs>
     <ds:schemaRef ds:uri="http://schemas.openxmlformats.org/officeDocument/2006/bibliography"/>
   </ds:schemaRefs>

</xml_diff>

<commit_message>
Add more links to About
</commit_message>
<xml_diff>
--- a/Doc/Using Arite.docx
+++ b/Doc/Using Arite.docx
@@ -148,7 +148,22 @@
         <w:jc w:val="center"/>
       </w:pPr>
       <w:r>
-        <w:t>March 28, 2013</w:t>
+        <w:fldChar w:fldCharType="begin"/>
+      </w:r>
+      <w:r>
+        <w:instrText xml:space="preserve"> SAVEDATE  \@ "MMMM d, yyyy"  \* MERGEFORMAT </w:instrText>
+      </w:r>
+      <w:r>
+        <w:fldChar w:fldCharType="separate"/>
+      </w:r>
+      <w:r>
+        <w:rPr>
+          <w:noProof/>
+        </w:rPr>
+        <w:t>May 31, 2014</w:t>
+      </w:r>
+      <w:r>
+        <w:fldChar w:fldCharType="end"/>
       </w:r>
     </w:p>
     <w:p>
@@ -2395,14 +2410,27 @@
       <w:r>
         <w:t xml:space="preserve">Figure </w:t>
       </w:r>
-      <w:fldSimple w:instr=" SEQ Figure \* ARABIC ">
-        <w:r>
-          <w:rPr>
-            <w:noProof/>
-          </w:rPr>
-          <w:t>1</w:t>
-        </w:r>
-      </w:fldSimple>
+      <w:r>
+        <w:fldChar w:fldCharType="begin"/>
+      </w:r>
+      <w:r>
+        <w:instrText xml:space="preserve"> SEQ Figure \* ARABIC </w:instrText>
+      </w:r>
+      <w:r>
+        <w:fldChar w:fldCharType="separate"/>
+      </w:r>
+      <w:r>
+        <w:rPr>
+          <w:noProof/>
+        </w:rPr>
+        <w:t>1</w:t>
+      </w:r>
+      <w:r>
+        <w:rPr>
+          <w:noProof/>
+        </w:rPr>
+        <w:fldChar w:fldCharType="end"/>
+      </w:r>
       <w:r>
         <w:t xml:space="preserve"> -- Typical Screen Shot of Data Entry</w:t>
       </w:r>
@@ -2956,14 +2984,27 @@
       <w:r>
         <w:t xml:space="preserve">Table </w:t>
       </w:r>
-      <w:fldSimple w:instr=" SEQ Table \* ARABIC ">
-        <w:r>
-          <w:rPr>
-            <w:noProof/>
-          </w:rPr>
-          <w:t>1</w:t>
-        </w:r>
-      </w:fldSimple>
+      <w:r>
+        <w:fldChar w:fldCharType="begin"/>
+      </w:r>
+      <w:r>
+        <w:instrText xml:space="preserve"> SEQ Table \* ARABIC </w:instrText>
+      </w:r>
+      <w:r>
+        <w:fldChar w:fldCharType="separate"/>
+      </w:r>
+      <w:r>
+        <w:rPr>
+          <w:noProof/>
+        </w:rPr>
+        <w:t>1</w:t>
+      </w:r>
+      <w:r>
+        <w:rPr>
+          <w:noProof/>
+        </w:rPr>
+        <w:fldChar w:fldCharType="end"/>
+      </w:r>
       <w:r>
         <w:t>—</w:t>
       </w:r>
@@ -3438,14 +3479,27 @@
       <w:r>
         <w:t xml:space="preserve">Table </w:t>
       </w:r>
-      <w:fldSimple w:instr=" SEQ Table \* ARABIC ">
-        <w:r>
-          <w:rPr>
-            <w:noProof/>
-          </w:rPr>
-          <w:t>2</w:t>
-        </w:r>
-      </w:fldSimple>
+      <w:r>
+        <w:fldChar w:fldCharType="begin"/>
+      </w:r>
+      <w:r>
+        <w:instrText xml:space="preserve"> SEQ Table \* ARABIC </w:instrText>
+      </w:r>
+      <w:r>
+        <w:fldChar w:fldCharType="separate"/>
+      </w:r>
+      <w:r>
+        <w:rPr>
+          <w:noProof/>
+        </w:rPr>
+        <w:t>2</w:t>
+      </w:r>
+      <w:r>
+        <w:rPr>
+          <w:noProof/>
+        </w:rPr>
+        <w:fldChar w:fldCharType="end"/>
+      </w:r>
       <w:r>
         <w:t xml:space="preserve"> – </w:t>
       </w:r>
@@ -7470,14 +7524,27 @@
       <w:r>
         <w:t xml:space="preserve">Figure </w:t>
       </w:r>
-      <w:fldSimple w:instr=" SEQ Figure \* ARABIC ">
-        <w:r>
-          <w:rPr>
-            <w:noProof/>
-          </w:rPr>
-          <w:t>3</w:t>
-        </w:r>
-      </w:fldSimple>
+      <w:r>
+        <w:fldChar w:fldCharType="begin"/>
+      </w:r>
+      <w:r>
+        <w:instrText xml:space="preserve"> SEQ Figure \* ARABIC </w:instrText>
+      </w:r>
+      <w:r>
+        <w:fldChar w:fldCharType="separate"/>
+      </w:r>
+      <w:r>
+        <w:rPr>
+          <w:noProof/>
+        </w:rPr>
+        <w:t>3</w:t>
+      </w:r>
+      <w:r>
+        <w:rPr>
+          <w:noProof/>
+        </w:rPr>
+        <w:fldChar w:fldCharType="end"/>
+      </w:r>
       <w:r>
         <w:t xml:space="preserve"> -- &lt;group&gt; elments</w:t>
       </w:r>
@@ -7879,14 +7946,27 @@
       <w:r>
         <w:t xml:space="preserve">Table </w:t>
       </w:r>
-      <w:fldSimple w:instr=" SEQ Table \* ARABIC ">
-        <w:r>
-          <w:rPr>
-            <w:noProof/>
-          </w:rPr>
-          <w:t>3</w:t>
-        </w:r>
-      </w:fldSimple>
+      <w:r>
+        <w:fldChar w:fldCharType="begin"/>
+      </w:r>
+      <w:r>
+        <w:instrText xml:space="preserve"> SEQ Table \* ARABIC </w:instrText>
+      </w:r>
+      <w:r>
+        <w:fldChar w:fldCharType="separate"/>
+      </w:r>
+      <w:r>
+        <w:rPr>
+          <w:noProof/>
+        </w:rPr>
+        <w:t>3</w:t>
+      </w:r>
+      <w:r>
+        <w:rPr>
+          <w:noProof/>
+        </w:rPr>
+        <w:fldChar w:fldCharType="end"/>
+      </w:r>
       <w:r>
         <w:t xml:space="preserve"> – Item Attributes</w:t>
       </w:r>
@@ -8109,6 +8189,31 @@
           </w:p>
         </w:tc>
       </w:tr>
+      <w:tr>
+        <w:trPr>
+          <w:cnfStyle w:val="000000100000" w:firstRow="0" w:lastRow="0" w:firstColumn="0" w:lastColumn="0" w:oddVBand="0" w:evenVBand="0" w:oddHBand="1" w:evenHBand="0" w:firstRowFirstColumn="0" w:firstRowLastColumn="0" w:lastRowFirstColumn="0" w:lastRowLastColumn="0"/>
+        </w:trPr>
+        <w:tc>
+          <w:tcPr>
+            <w:tcW w:w="3192" w:type="dxa"/>
+          </w:tcPr>
+          <w:p>
+            <w:r>
+              <w:t>hyperlink</w:t>
+            </w:r>
+          </w:p>
+        </w:tc>
+        <w:tc>
+          <w:tcPr>
+            <w:tcW w:w="6366" w:type="dxa"/>
+          </w:tcPr>
+          <w:p>
+            <w:r>
+              <w:t>Displayed as a read-only hyperlink.  The description used as the text shown for the hyper link.  If empty, the hyperlink is shown.</w:t>
+            </w:r>
+          </w:p>
+        </w:tc>
+      </w:tr>
     </w:tbl>
     <w:p>
       <w:pPr>
@@ -8117,14 +8222,27 @@
       <w:r>
         <w:t xml:space="preserve">Table </w:t>
       </w:r>
-      <w:fldSimple w:instr=" SEQ Table \* ARABIC ">
-        <w:r>
-          <w:rPr>
-            <w:noProof/>
-          </w:rPr>
-          <w:t>4</w:t>
-        </w:r>
-      </w:fldSimple>
+      <w:r>
+        <w:fldChar w:fldCharType="begin"/>
+      </w:r>
+      <w:r>
+        <w:instrText xml:space="preserve"> SEQ Table \* ARABIC </w:instrText>
+      </w:r>
+      <w:r>
+        <w:fldChar w:fldCharType="separate"/>
+      </w:r>
+      <w:r>
+        <w:rPr>
+          <w:noProof/>
+        </w:rPr>
+        <w:t>4</w:t>
+      </w:r>
+      <w:r>
+        <w:rPr>
+          <w:noProof/>
+        </w:rPr>
+        <w:fldChar w:fldCharType="end"/>
+      </w:r>
       <w:r>
         <w:t xml:space="preserve"> – </w:t>
       </w:r>
@@ -14740,14 +14858,27 @@
       <w:r>
         <w:t xml:space="preserve">Figure </w:t>
       </w:r>
-      <w:fldSimple w:instr=" SEQ Figure \* ARABIC ">
-        <w:r>
-          <w:rPr>
-            <w:noProof/>
-          </w:rPr>
-          <w:t>4</w:t>
-        </w:r>
-      </w:fldSimple>
+      <w:r>
+        <w:fldChar w:fldCharType="begin"/>
+      </w:r>
+      <w:r>
+        <w:instrText xml:space="preserve"> SEQ Figure \* ARABIC </w:instrText>
+      </w:r>
+      <w:r>
+        <w:fldChar w:fldCharType="separate"/>
+      </w:r>
+      <w:r>
+        <w:rPr>
+          <w:noProof/>
+        </w:rPr>
+        <w:t>4</w:t>
+      </w:r>
+      <w:r>
+        <w:rPr>
+          <w:noProof/>
+        </w:rPr>
+        <w:fldChar w:fldCharType="end"/>
+      </w:r>
       <w:r>
         <w:t xml:space="preserve"> -- Sampler of Types</w:t>
       </w:r>
@@ -14952,14 +15083,27 @@
       <w:r>
         <w:t xml:space="preserve">Table </w:t>
       </w:r>
-      <w:fldSimple w:instr=" SEQ Table \* ARABIC ">
-        <w:r>
-          <w:rPr>
-            <w:noProof/>
-          </w:rPr>
-          <w:t>5</w:t>
-        </w:r>
-      </w:fldSimple>
+      <w:r>
+        <w:fldChar w:fldCharType="begin"/>
+      </w:r>
+      <w:r>
+        <w:instrText xml:space="preserve"> SEQ Table \* ARABIC </w:instrText>
+      </w:r>
+      <w:r>
+        <w:fldChar w:fldCharType="separate"/>
+      </w:r>
+      <w:r>
+        <w:rPr>
+          <w:noProof/>
+        </w:rPr>
+        <w:t>5</w:t>
+      </w:r>
+      <w:r>
+        <w:rPr>
+          <w:noProof/>
+        </w:rPr>
+        <w:fldChar w:fldCharType="end"/>
+      </w:r>
       <w:r>
         <w:t xml:space="preserve"> – Enum Value Attributes</w:t>
       </w:r>
@@ -17277,14 +17421,27 @@
       <w:r>
         <w:t xml:space="preserve">Figure </w:t>
       </w:r>
-      <w:fldSimple w:instr=" SEQ Figure \* ARABIC ">
-        <w:r>
-          <w:rPr>
-            <w:noProof/>
-          </w:rPr>
-          <w:t>5</w:t>
-        </w:r>
-      </w:fldSimple>
+      <w:r>
+        <w:fldChar w:fldCharType="begin"/>
+      </w:r>
+      <w:r>
+        <w:instrText xml:space="preserve"> SEQ Figure \* ARABIC </w:instrText>
+      </w:r>
+      <w:r>
+        <w:fldChar w:fldCharType="separate"/>
+      </w:r>
+      <w:r>
+        <w:rPr>
+          <w:noProof/>
+        </w:rPr>
+        <w:t>5</w:t>
+      </w:r>
+      <w:r>
+        <w:rPr>
+          <w:noProof/>
+        </w:rPr>
+        <w:fldChar w:fldCharType="end"/>
+      </w:r>
       <w:r>
         <w:t xml:space="preserve"> -- Enumeration</w:t>
       </w:r>
@@ -19126,14 +19283,27 @@
       <w:r>
         <w:t xml:space="preserve">Figure </w:t>
       </w:r>
-      <w:fldSimple w:instr=" SEQ Figure \* ARABIC ">
-        <w:r>
-          <w:rPr>
-            <w:noProof/>
-          </w:rPr>
-          <w:t>6</w:t>
-        </w:r>
-      </w:fldSimple>
+      <w:r>
+        <w:fldChar w:fldCharType="begin"/>
+      </w:r>
+      <w:r>
+        <w:instrText xml:space="preserve"> SEQ Figure \* ARABIC </w:instrText>
+      </w:r>
+      <w:r>
+        <w:fldChar w:fldCharType="separate"/>
+      </w:r>
+      <w:r>
+        <w:rPr>
+          <w:noProof/>
+        </w:rPr>
+        <w:t>6</w:t>
+      </w:r>
+      <w:r>
+        <w:rPr>
+          <w:noProof/>
+        </w:rPr>
+        <w:fldChar w:fldCharType="end"/>
+      </w:r>
       <w:r>
         <w:t xml:space="preserve"> -- Array of </w:t>
       </w:r>
@@ -24524,14 +24694,27 @@
       <w:r>
         <w:t xml:space="preserve">Figure </w:t>
       </w:r>
-      <w:fldSimple w:instr=" SEQ Figure \* ARABIC ">
-        <w:r>
-          <w:rPr>
-            <w:noProof/>
-          </w:rPr>
-          <w:t>7</w:t>
-        </w:r>
-      </w:fldSimple>
+      <w:r>
+        <w:fldChar w:fldCharType="begin"/>
+      </w:r>
+      <w:r>
+        <w:instrText xml:space="preserve"> SEQ Figure \* ARABIC </w:instrText>
+      </w:r>
+      <w:r>
+        <w:fldChar w:fldCharType="separate"/>
+      </w:r>
+      <w:r>
+        <w:rPr>
+          <w:noProof/>
+        </w:rPr>
+        <w:t>7</w:t>
+      </w:r>
+      <w:r>
+        <w:rPr>
+          <w:noProof/>
+        </w:rPr>
+        <w:fldChar w:fldCharType="end"/>
+      </w:r>
       <w:r>
         <w:t xml:space="preserve">  -- Sample Groups</w:t>
       </w:r>
@@ -24659,14 +24842,27 @@
       <w:r>
         <w:t xml:space="preserve">Figure </w:t>
       </w:r>
-      <w:fldSimple w:instr=" SEQ Figure \* ARABIC ">
-        <w:r>
-          <w:rPr>
-            <w:noProof/>
-          </w:rPr>
-          <w:t>8</w:t>
-        </w:r>
-      </w:fldSimple>
+      <w:r>
+        <w:fldChar w:fldCharType="begin"/>
+      </w:r>
+      <w:r>
+        <w:instrText xml:space="preserve"> SEQ Figure \* ARABIC </w:instrText>
+      </w:r>
+      <w:r>
+        <w:fldChar w:fldCharType="separate"/>
+      </w:r>
+      <w:r>
+        <w:rPr>
+          <w:noProof/>
+        </w:rPr>
+        <w:t>8</w:t>
+      </w:r>
+      <w:r>
+        <w:rPr>
+          <w:noProof/>
+        </w:rPr>
+        <w:fldChar w:fldCharType="end"/>
+      </w:r>
       <w:r>
         <w:t xml:space="preserve"> -- Sample </w:t>
       </w:r>
@@ -26286,13 +26482,13 @@
       <w:pPr>
         <w:pStyle w:val="Heading1"/>
       </w:pPr>
-      <w:bookmarkStart w:id="13" w:name="_Toc352220957"/>
-      <w:bookmarkStart w:id="14" w:name="_Toc352220949"/>
+      <w:bookmarkStart w:id="13" w:name="_Toc352220949"/>
+      <w:bookmarkStart w:id="14" w:name="_Toc352220957"/>
       <w:r>
         <w:lastRenderedPageBreak/>
         <w:t>Creating a Model with Artie</w:t>
       </w:r>
-      <w:bookmarkEnd w:id="14"/>
+      <w:bookmarkEnd w:id="13"/>
     </w:p>
     <w:p>
       <w:pPr>
@@ -26310,7 +26506,7 @@
         <w:lastRenderedPageBreak/>
         <w:t>Razor Templates</w:t>
       </w:r>
-      <w:bookmarkEnd w:id="13"/>
+      <w:bookmarkEnd w:id="14"/>
     </w:p>
     <w:p>
       <w:pPr>
@@ -31636,21 +31832,19 @@
       <w:r>
         <w:t xml:space="preserve">allows PowerShell scripts to be run before Artie loads to possibly populate RtValues.xml (or anything else), then scripts can run after the transforms.  It will execute any number of PowerShell snippets, all hosted within Artie.  </w:t>
       </w:r>
-      <w:bookmarkStart w:id="22" w:name="_GoBack"/>
-      <w:bookmarkEnd w:id="22"/>
     </w:p>
     <w:p>
       <w:pPr>
         <w:pStyle w:val="Heading1"/>
       </w:pPr>
-      <w:bookmarkStart w:id="23" w:name="_Toc352220965"/>
-      <w:bookmarkStart w:id="24" w:name="_Ref372869871"/>
+      <w:bookmarkStart w:id="22" w:name="_Toc352220965"/>
+      <w:bookmarkStart w:id="23" w:name="_Ref372869871"/>
       <w:r>
         <w:lastRenderedPageBreak/>
         <w:t>Artie Customization</w:t>
       </w:r>
+      <w:bookmarkEnd w:id="22"/>
       <w:bookmarkEnd w:id="23"/>
-      <w:bookmarkEnd w:id="24"/>
     </w:p>
     <w:p>
       <w:pPr>
@@ -31672,7 +31866,7 @@
       <w:pPr>
         <w:pStyle w:val="Appendix"/>
       </w:pPr>
-      <w:bookmarkStart w:id="25" w:name="_Toc352220966"/>
+      <w:bookmarkStart w:id="24" w:name="_Toc352220966"/>
       <w:r>
         <w:lastRenderedPageBreak/>
         <w:t>Document</w:t>
@@ -31681,7 +31875,7 @@
         <w:t xml:space="preserve"> Revisions</w:t>
       </w:r>
       <w:bookmarkEnd w:id="3"/>
-      <w:bookmarkEnd w:id="25"/>
+      <w:bookmarkEnd w:id="24"/>
     </w:p>
     <w:p>
       <w:pPr>
@@ -31869,6 +32063,7 @@
             <w:dataBinding w:prefixMappings="xmlns:ns0='http://purl.org/dc/elements/1.1/' xmlns:ns1='http://schemas.openxmlformats.org/package/2006/metadata/core-properties' " w:xpath="/ns1:coreProperties[1]/ns0:creator[1]" w:storeItemID="{6C3C8BC8-F283-45AE-878A-BAB7291924A1}"/>
             <w:text/>
           </w:sdtPr>
+          <w:sdtEndPr/>
           <w:sdtContent>
             <w:tc>
               <w:tcPr>
@@ -32008,6 +32203,12 @@
                 <w:bCs/>
               </w:rPr>
             </w:pPr>
+            <w:r>
+              <w:rPr>
+                <w:bCs/>
+              </w:rPr>
+              <w:t>2.1</w:t>
+            </w:r>
           </w:p>
         </w:tc>
         <w:tc>
@@ -32021,7 +32222,11 @@
             </w:tcBorders>
             <w:shd w:val="clear" w:color="auto" w:fill="D3DFEE"/>
           </w:tcPr>
-          <w:p/>
+          <w:p>
+            <w:r>
+              <w:t xml:space="preserve">Add hyperlink </w:t>
+            </w:r>
+          </w:p>
         </w:tc>
         <w:tc>
           <w:tcPr>
@@ -32034,7 +32239,11 @@
             </w:tcBorders>
             <w:shd w:val="clear" w:color="auto" w:fill="D3DFEE"/>
           </w:tcPr>
-          <w:p/>
+          <w:p>
+            <w:r>
+              <w:t>Jim Wallace</w:t>
+            </w:r>
+          </w:p>
         </w:tc>
         <w:tc>
           <w:tcPr>
@@ -32047,7 +32256,13 @@
             </w:tcBorders>
             <w:shd w:val="clear" w:color="auto" w:fill="D3DFEE"/>
           </w:tcPr>
-          <w:p/>
+          <w:p>
+            <w:r>
+              <w:t>5/31/14</w:t>
+            </w:r>
+            <w:bookmarkStart w:id="25" w:name="_GoBack"/>
+            <w:bookmarkEnd w:id="25"/>
+          </w:p>
         </w:tc>
       </w:tr>
       <w:tr>
@@ -36786,6 +37001,7 @@
   </w:compat>
   <w:rsids>
     <w:rsidRoot w:val="009C7A87"/>
+    <w:rsid w:val="001244EE"/>
     <w:rsid w:val="0021715B"/>
     <w:rsid w:val="00442D71"/>
     <w:rsid w:val="00461DFF"/>
@@ -37536,7 +37752,7 @@
 </file>
 
 <file path=customXml/itemProps1.xml><?xml version="1.0" encoding="utf-8"?>
-<ds:datastoreItem xmlns:ds="http://schemas.openxmlformats.org/officeDocument/2006/customXml" ds:itemID="{BC1B13A8-D43B-4DF3-ADAD-B6A59B91594E}">
+<ds:datastoreItem xmlns:ds="http://schemas.openxmlformats.org/officeDocument/2006/customXml" ds:itemID="{4674436D-2A6E-4A61-966B-51781B786B7A}">
   <ds:schemaRefs>
     <ds:schemaRef ds:uri="http://schemas.openxmlformats.org/officeDocument/2006/bibliography"/>
   </ds:schemaRefs>

</xml_diff>